<commit_message>
ajout de la validation
</commit_message>
<xml_diff>
--- a/doc/Nomenclature.docx
+++ b/doc/Nomenclature.docx
@@ -9427,23 +9427,18 @@
       <w:r>
         <w:t xml:space="preserve">. </w:t>
       </w:r>
+      <w:r>
+        <w:t xml:space="preserve">La </w:t>
+      </w:r>
+      <w:r>
+        <w:t>BD</w:t>
+      </w:r>
+      <w:r>
+        <w:t xml:space="preserve"> </w:t>
+      </w:r>
       <w:proofErr w:type="spellStart"/>
       <w:r>
-        <w:t>La</w:t>
-      </w:r>
-      <w:proofErr w:type="spellEnd"/>
-      <w:r>
-        <w:t xml:space="preserve"> </w:t>
-      </w:r>
-      <w:r>
-        <w:t>BD</w:t>
-      </w:r>
-      <w:r>
-        <w:t xml:space="preserve"> A</w:t>
-      </w:r>
-      <w:proofErr w:type="spellStart"/>
-      <w:r>
-        <w:t>ctiviPoll</w:t>
+        <w:t>ActiviPoll</w:t>
       </w:r>
       <w:proofErr w:type="spellEnd"/>
       <w:r>
@@ -11121,22 +11116,6 @@
             </w:pPr>
             <w:r>
               <w:rPr>
-                <w:szCs w:val="18"/>
-                <w:lang w:eastAsia="fr-FR"/>
-              </w:rPr>
-              <w:t>.</w:t>
-            </w:r>
-          </w:p>
-          <w:p>
-            <w:pPr>
-              <w:pStyle w:val="Contenutableau"/>
-              <w:cnfStyle w:val="000000000000" w:firstRow="0" w:lastRow="0" w:firstColumn="0" w:lastColumn="0" w:oddVBand="0" w:evenVBand="0" w:oddHBand="0" w:evenHBand="0" w:firstRowFirstColumn="0" w:firstRowLastColumn="0" w:lastRowFirstColumn="0" w:lastRowLastColumn="0"/>
-              <w:rPr>
-                <w:lang w:eastAsia="fr-FR"/>
-              </w:rPr>
-            </w:pPr>
-            <w:r>
-              <w:rPr>
                 <w:lang w:eastAsia="fr-FR"/>
               </w:rPr>
               <w:t>Menu des types d’ouvrages avec une seule possibilité :</w:t>
@@ -11525,14 +11504,30 @@
     </w:tbl>
     <w:p>
       <w:pPr>
-        <w:rPr>
-          <w:rFonts w:asciiTheme="majorHAnsi" w:eastAsiaTheme="majorEastAsia" w:hAnsiTheme="majorHAnsi" w:cstheme="majorBidi"/>
-          <w:color w:val="2F5496" w:themeColor="accent1" w:themeShade="BF"/>
-          <w:sz w:val="32"/>
-          <w:szCs w:val="32"/>
-        </w:rPr>
-      </w:pPr>
-      <w:r>
+        <w:pStyle w:val="Titre3"/>
+      </w:pPr>
+      <w:r>
+        <w:t>Règles de validation</w:t>
+      </w:r>
+    </w:p>
+    <w:p>
+      <w:pPr>
+        <w:pStyle w:val="Paragraphedeliste"/>
+        <w:numPr>
+          <w:ilvl w:val="0"/>
+          <w:numId w:val="12"/>
+        </w:numPr>
+      </w:pPr>
+      <w:r>
+        <w:t>Profondeur : doit être un nombre flottant positif inférieur à 100</w:t>
+      </w:r>
+    </w:p>
+    <w:p>
+      <w:pPr>
+        <w:pStyle w:val="Titre3"/>
+      </w:pPr>
+      <w:r>
+        <w:lastRenderedPageBreak/>
         <w:br w:type="page"/>
       </w:r>
     </w:p>
@@ -17941,6 +17936,9 @@
     <w:abstractNumId w:val="1"/>
   </w:num>
   <w:num w:numId="34" w16cid:durableId="589116824">
+    <w:abstractNumId w:val="1"/>
+  </w:num>
+  <w:num w:numId="35" w16cid:durableId="1089501604">
     <w:abstractNumId w:val="1"/>
   </w:num>
 </w:numbering>

</xml_diff>